<commit_message>
Prepare to integrate SDK
</commit_message>
<xml_diff>
--- a/Assets/Scripts/PVPSdk/pvpsdk 简要说明.docx
+++ b/Assets/Scripts/PVPSdk/pvpsdk 简要说明.docx
@@ -158,16 +158,14 @@
     <w:p>
       <w:pPr>
         <w:rPr>
-          <w:rFonts w:hint="eastAsia"/>
-          <w:sz w:val="32"/>
-          <w:szCs w:val="32"/>
-        </w:rPr>
-      </w:pPr>
-    </w:p>
-    <w:p>
-      <w:pPr>
-        <w:rPr>
-          <w:rFonts w:hint="eastAsia"/>
+          <w:sz w:val="32"/>
+          <w:szCs w:val="32"/>
+        </w:rPr>
+      </w:pPr>
+    </w:p>
+    <w:p>
+      <w:pPr>
+        <w:rPr>
           <w:sz w:val="32"/>
           <w:szCs w:val="32"/>
         </w:rPr>
@@ -199,7 +197,6 @@
           <w:p>
             <w:pPr>
               <w:rPr>
-                <w:rFonts w:hint="eastAsia"/>
                 <w:sz w:val="32"/>
                 <w:szCs w:val="32"/>
               </w:rPr>
@@ -221,7 +218,6 @@
           <w:p>
             <w:pPr>
               <w:rPr>
-                <w:rFonts w:hint="eastAsia"/>
                 <w:sz w:val="32"/>
                 <w:szCs w:val="32"/>
               </w:rPr>
@@ -249,7 +245,6 @@
                 <w:szCs w:val="32"/>
               </w:rPr>
             </w:pPr>
-            <w:proofErr w:type="spellStart"/>
             <w:r>
               <w:rPr>
                 <w:sz w:val="32"/>
@@ -272,7 +267,6 @@
               </w:rPr>
               <w:t>Key</w:t>
             </w:r>
-            <w:proofErr w:type="spellEnd"/>
           </w:p>
         </w:tc>
         <w:tc>
@@ -282,7 +276,6 @@
           <w:p>
             <w:pPr>
               <w:rPr>
-                <w:rFonts w:hint="eastAsia"/>
                 <w:sz w:val="32"/>
                 <w:szCs w:val="32"/>
               </w:rPr>
@@ -318,7 +311,6 @@
     <w:p>
       <w:pPr>
         <w:rPr>
-          <w:rFonts w:hint="eastAsia"/>
           <w:sz w:val="32"/>
           <w:szCs w:val="32"/>
         </w:rPr>
@@ -351,7 +343,6 @@
     <w:p>
       <w:pPr>
         <w:rPr>
-          <w:rFonts w:hint="eastAsia"/>
           <w:sz w:val="32"/>
           <w:szCs w:val="32"/>
         </w:rPr>
@@ -386,18 +377,35 @@
           <w:sz w:val="32"/>
           <w:szCs w:val="32"/>
         </w:rPr>
-        <w:t xml:space="preserve"> PVP</w:t>
-      </w:r>
-      <w:r>
-        <w:rPr>
-          <w:sz w:val="32"/>
-          <w:szCs w:val="32"/>
-        </w:rPr>
         <w:t xml:space="preserve"> </w:t>
       </w:r>
       <w:r>
         <w:rPr>
           <w:rFonts w:hint="eastAsia"/>
+          <w:i/>
+          <w:sz w:val="32"/>
+          <w:szCs w:val="32"/>
+        </w:rPr>
+        <w:t>PVP</w:t>
+      </w:r>
+      <w:r>
+        <w:rPr>
+          <w:i/>
+          <w:sz w:val="32"/>
+          <w:szCs w:val="32"/>
+        </w:rPr>
+        <w:t>Global</w:t>
+      </w:r>
+      <w:r>
+        <w:rPr>
+          <w:sz w:val="32"/>
+          <w:szCs w:val="32"/>
+        </w:rPr>
+        <w:t xml:space="preserve"> </w:t>
+      </w:r>
+      <w:r>
+        <w:rPr>
+          <w:rFonts w:hint="eastAsia"/>
           <w:sz w:val="32"/>
           <w:szCs w:val="32"/>
         </w:rPr>
@@ -415,31 +423,36 @@
     <w:p>
       <w:pPr>
         <w:rPr>
-          <w:rFonts w:hint="eastAsia"/>
-          <w:i/>
-          <w:sz w:val="28"/>
-          <w:szCs w:val="28"/>
-        </w:rPr>
-      </w:pPr>
-      <w:proofErr w:type="spellStart"/>
-      <w:r>
-        <w:rPr>
-          <w:rFonts w:hint="eastAsia"/>
-          <w:i/>
-          <w:sz w:val="28"/>
-          <w:szCs w:val="28"/>
+          <w:i/>
+          <w:sz w:val="28"/>
+          <w:szCs w:val="28"/>
+        </w:rPr>
+      </w:pPr>
+      <w:r>
+        <w:rPr>
+          <w:rFonts w:hint="eastAsia"/>
+          <w:i/>
+          <w:sz w:val="32"/>
+          <w:szCs w:val="32"/>
         </w:rPr>
         <w:t>PVP</w:t>
       </w:r>
       <w:r>
         <w:rPr>
           <w:i/>
+          <w:sz w:val="32"/>
+          <w:szCs w:val="32"/>
+        </w:rPr>
+        <w:t>Global</w:t>
+      </w:r>
+      <w:r>
+        <w:rPr>
+          <w:i/>
           <w:sz w:val="28"/>
           <w:szCs w:val="28"/>
         </w:rPr>
         <w:t>.isLogin</w:t>
       </w:r>
-      <w:proofErr w:type="spellEnd"/>
       <w:r>
         <w:rPr>
           <w:i/>
@@ -478,25 +491,106 @@
     <w:p>
       <w:pPr>
         <w:rPr>
-          <w:rFonts w:hint="eastAsia"/>
-          <w:i/>
-          <w:sz w:val="28"/>
-          <w:szCs w:val="28"/>
-        </w:rPr>
-      </w:pPr>
-      <w:proofErr w:type="spellStart"/>
-      <w:r>
-        <w:rPr>
-          <w:rFonts w:hint="eastAsia"/>
-          <w:i/>
-          <w:sz w:val="28"/>
-          <w:szCs w:val="28"/>
+          <w:i/>
+          <w:sz w:val="28"/>
+          <w:szCs w:val="28"/>
+        </w:rPr>
+      </w:pPr>
+      <w:r>
+        <w:rPr>
+          <w:rFonts w:hint="eastAsia"/>
+          <w:i/>
+          <w:sz w:val="32"/>
+          <w:szCs w:val="32"/>
         </w:rPr>
         <w:t>PVP</w:t>
       </w:r>
       <w:r>
         <w:rPr>
           <w:i/>
+          <w:sz w:val="32"/>
+          <w:szCs w:val="32"/>
+        </w:rPr>
+        <w:t>Global</w:t>
+      </w:r>
+      <w:r>
+        <w:rPr>
+          <w:i/>
+          <w:sz w:val="28"/>
+          <w:szCs w:val="28"/>
+        </w:rPr>
+        <w:t>.User</w:t>
+      </w:r>
+      <w:r>
+        <w:rPr>
+          <w:i/>
+          <w:sz w:val="28"/>
+          <w:szCs w:val="28"/>
+        </w:rPr>
+        <w:t xml:space="preserve"> </w:t>
+      </w:r>
+      <w:r>
+        <w:rPr>
+          <w:i/>
+          <w:sz w:val="28"/>
+          <w:szCs w:val="28"/>
+        </w:rPr>
+        <w:t>:</w:t>
+      </w:r>
+      <w:r>
+        <w:rPr>
+          <w:i/>
+          <w:sz w:val="28"/>
+          <w:szCs w:val="28"/>
+        </w:rPr>
+        <w:t xml:space="preserve"> </w:t>
+      </w:r>
+      <w:r>
+        <w:rPr>
+          <w:rFonts w:hint="eastAsia"/>
+          <w:i/>
+          <w:sz w:val="28"/>
+          <w:szCs w:val="28"/>
+        </w:rPr>
+        <w:t xml:space="preserve"> </w:t>
+      </w:r>
+      <w:r>
+        <w:rPr>
+          <w:i/>
+          <w:sz w:val="28"/>
+          <w:szCs w:val="28"/>
+        </w:rPr>
+        <w:t>玩家的全局信息</w:t>
+      </w:r>
+    </w:p>
+    <w:p>
+      <w:pPr>
+        <w:rPr>
+          <w:i/>
+          <w:sz w:val="28"/>
+          <w:szCs w:val="28"/>
+        </w:rPr>
+      </w:pPr>
+      <w:r>
+        <w:rPr>
+          <w:rFonts w:hint="eastAsia"/>
+          <w:i/>
+          <w:sz w:val="32"/>
+          <w:szCs w:val="32"/>
+        </w:rPr>
+        <w:t>PVP</w:t>
+      </w:r>
+      <w:r>
+        <w:rPr>
+          <w:i/>
+          <w:sz w:val="32"/>
+          <w:szCs w:val="32"/>
+        </w:rPr>
+        <w:t>Global</w:t>
+      </w:r>
+      <w:r>
+        <w:rPr>
+          <w:i/>
           <w:sz w:val="28"/>
           <w:szCs w:val="28"/>
         </w:rPr>
@@ -504,13 +598,29 @@
       </w:r>
       <w:r>
         <w:rPr>
-          <w:i/>
-          <w:sz w:val="28"/>
-          <w:szCs w:val="28"/>
-        </w:rPr>
-        <w:t>UserInfo</w:t>
-      </w:r>
-      <w:proofErr w:type="spellEnd"/>
+          <w:rFonts w:hint="eastAsia"/>
+          <w:i/>
+          <w:sz w:val="28"/>
+          <w:szCs w:val="28"/>
+        </w:rPr>
+        <w:t>App</w:t>
+      </w:r>
+      <w:r>
+        <w:rPr>
+          <w:i/>
+          <w:sz w:val="28"/>
+          <w:szCs w:val="28"/>
+        </w:rPr>
+        <w:t xml:space="preserve">UserInfo </w:t>
+      </w:r>
+      <w:r>
+        <w:rPr>
+          <w:i/>
+          <w:sz w:val="28"/>
+          <w:szCs w:val="28"/>
+        </w:rPr>
+        <w:t>:</w:t>
+      </w:r>
       <w:r>
         <w:rPr>
           <w:i/>
@@ -525,10 +635,61 @@
           <w:sz w:val="28"/>
           <w:szCs w:val="28"/>
         </w:rPr>
+        <w:t>玩家在应用内部的自定义信息</w:t>
+      </w:r>
+    </w:p>
+    <w:p>
+      <w:pPr>
+        <w:rPr>
+          <w:i/>
+          <w:sz w:val="28"/>
+          <w:szCs w:val="28"/>
+        </w:rPr>
+      </w:pPr>
+      <w:r>
+        <w:rPr>
+          <w:rFonts w:hint="eastAsia"/>
+          <w:i/>
+          <w:sz w:val="32"/>
+          <w:szCs w:val="32"/>
+        </w:rPr>
+        <w:t>PVP</w:t>
+      </w:r>
+      <w:r>
+        <w:rPr>
+          <w:i/>
+          <w:sz w:val="32"/>
+          <w:szCs w:val="32"/>
+        </w:rPr>
+        <w:t>Global</w:t>
+      </w:r>
+      <w:r>
+        <w:rPr>
+          <w:i/>
+          <w:sz w:val="28"/>
+          <w:szCs w:val="28"/>
+        </w:rPr>
+        <w:t>.</w:t>
+      </w:r>
+      <w:r>
+        <w:rPr>
+          <w:i/>
+          <w:sz w:val="28"/>
+          <w:szCs w:val="28"/>
+        </w:rPr>
+        <w:t xml:space="preserve">LobbyInfo </w:t>
+      </w:r>
+      <w:r>
+        <w:rPr>
+          <w:i/>
+          <w:sz w:val="28"/>
+          <w:szCs w:val="28"/>
+        </w:rPr>
         <w:t>:</w:t>
       </w:r>
       <w:r>
         <w:rPr>
+          <w:rFonts w:hint="eastAsia"/>
           <w:i/>
           <w:sz w:val="28"/>
           <w:szCs w:val="28"/>
@@ -537,175 +698,89 @@
       </w:r>
       <w:r>
         <w:rPr>
-          <w:rFonts w:hint="eastAsia"/>
-          <w:i/>
-          <w:sz w:val="28"/>
-          <w:szCs w:val="28"/>
-        </w:rPr>
-        <w:t xml:space="preserve"> </w:t>
-      </w:r>
-      <w:proofErr w:type="spellStart"/>
-      <w:r>
-        <w:rPr>
-          <w:i/>
-          <w:sz w:val="28"/>
-          <w:szCs w:val="28"/>
-        </w:rPr>
-        <w:t>玩家的全局信息</w:t>
-      </w:r>
-      <w:proofErr w:type="spellEnd"/>
-    </w:p>
-    <w:p>
-      <w:pPr>
-        <w:rPr>
-          <w:rFonts w:hint="eastAsia"/>
-          <w:i/>
-          <w:sz w:val="28"/>
-          <w:szCs w:val="28"/>
-        </w:rPr>
-      </w:pPr>
-      <w:proofErr w:type="spellStart"/>
-      <w:r>
-        <w:rPr>
-          <w:rFonts w:hint="eastAsia"/>
-          <w:i/>
-          <w:sz w:val="28"/>
-          <w:szCs w:val="28"/>
+          <w:i/>
+          <w:sz w:val="28"/>
+          <w:szCs w:val="28"/>
+        </w:rPr>
+        <w:t>玩家当前所在</w:t>
+      </w:r>
+      <w:r>
+        <w:rPr>
+          <w:rFonts w:hint="eastAsia"/>
+          <w:i/>
+          <w:sz w:val="28"/>
+          <w:szCs w:val="28"/>
+        </w:rPr>
+        <w:t>大厅的大厅信息，如果玩家没有进入大厅，那么这个字段为</w:t>
+      </w:r>
+      <w:r>
+        <w:rPr>
+          <w:rFonts w:hint="eastAsia"/>
+          <w:i/>
+          <w:sz w:val="28"/>
+          <w:szCs w:val="28"/>
+        </w:rPr>
+        <w:t xml:space="preserve"> NULL</w:t>
+      </w:r>
+    </w:p>
+    <w:p>
+      <w:pPr>
+        <w:rPr>
+          <w:i/>
+          <w:sz w:val="28"/>
+          <w:szCs w:val="28"/>
+        </w:rPr>
+      </w:pPr>
+      <w:r>
+        <w:rPr>
+          <w:rFonts w:hint="eastAsia"/>
+          <w:i/>
+          <w:sz w:val="32"/>
+          <w:szCs w:val="32"/>
         </w:rPr>
         <w:t>PVP</w:t>
       </w:r>
       <w:r>
         <w:rPr>
           <w:i/>
-          <w:sz w:val="28"/>
-          <w:szCs w:val="28"/>
-        </w:rPr>
-        <w:t>.</w:t>
-      </w:r>
-      <w:r>
-        <w:rPr>
-          <w:rFonts w:hint="eastAsia"/>
-          <w:i/>
-          <w:sz w:val="28"/>
-          <w:szCs w:val="28"/>
-        </w:rPr>
-        <w:t>App</w:t>
-      </w:r>
-      <w:r>
-        <w:rPr>
-          <w:i/>
-          <w:sz w:val="28"/>
-          <w:szCs w:val="28"/>
-        </w:rPr>
-        <w:t>UserInfo</w:t>
-      </w:r>
-      <w:proofErr w:type="spellEnd"/>
-      <w:r>
-        <w:rPr>
-          <w:i/>
-          <w:sz w:val="28"/>
-          <w:szCs w:val="28"/>
-        </w:rPr>
-        <w:t xml:space="preserve"> </w:t>
-      </w:r>
-      <w:r>
-        <w:rPr>
-          <w:i/>
-          <w:sz w:val="28"/>
-          <w:szCs w:val="28"/>
-        </w:rPr>
-        <w:t>:</w:t>
-      </w:r>
-      <w:r>
-        <w:rPr>
-          <w:i/>
-          <w:sz w:val="28"/>
-          <w:szCs w:val="28"/>
-        </w:rPr>
-        <w:t xml:space="preserve"> </w:t>
-      </w:r>
-      <w:proofErr w:type="spellStart"/>
-      <w:r>
-        <w:rPr>
-          <w:i/>
-          <w:sz w:val="28"/>
-          <w:szCs w:val="28"/>
-        </w:rPr>
-        <w:t>玩家在应用内部的自定义信息</w:t>
-      </w:r>
-      <w:proofErr w:type="spellEnd"/>
-    </w:p>
-    <w:p>
-      <w:pPr>
-        <w:rPr>
-          <w:rFonts w:hint="eastAsia"/>
-          <w:i/>
-          <w:sz w:val="28"/>
-          <w:szCs w:val="28"/>
-        </w:rPr>
-      </w:pPr>
-      <w:proofErr w:type="spellStart"/>
-      <w:r>
-        <w:rPr>
-          <w:i/>
-          <w:sz w:val="28"/>
-          <w:szCs w:val="28"/>
-        </w:rPr>
-        <w:t>PVP.</w:t>
-      </w:r>
-      <w:r>
-        <w:rPr>
-          <w:i/>
-          <w:sz w:val="28"/>
-          <w:szCs w:val="28"/>
-        </w:rPr>
-        <w:t>LobbyInfo</w:t>
-      </w:r>
-      <w:proofErr w:type="spellEnd"/>
-      <w:r>
-        <w:rPr>
-          <w:i/>
-          <w:sz w:val="28"/>
-          <w:szCs w:val="28"/>
-        </w:rPr>
-        <w:t xml:space="preserve"> </w:t>
-      </w:r>
-      <w:r>
-        <w:rPr>
-          <w:i/>
-          <w:sz w:val="28"/>
-          <w:szCs w:val="28"/>
-        </w:rPr>
-        <w:t>:</w:t>
-      </w:r>
-      <w:r>
-        <w:rPr>
-          <w:rFonts w:hint="eastAsia"/>
-          <w:i/>
-          <w:sz w:val="28"/>
-          <w:szCs w:val="28"/>
-        </w:rPr>
-        <w:t xml:space="preserve"> </w:t>
-      </w:r>
-      <w:proofErr w:type="spellStart"/>
-      <w:r>
-        <w:rPr>
-          <w:i/>
-          <w:sz w:val="28"/>
-          <w:szCs w:val="28"/>
-        </w:rPr>
-        <w:t>玩家当前所在</w:t>
-      </w:r>
-      <w:r>
-        <w:rPr>
-          <w:rFonts w:hint="eastAsia"/>
-          <w:i/>
-          <w:sz w:val="28"/>
-          <w:szCs w:val="28"/>
-        </w:rPr>
-        <w:t>大厅的大厅信息，如果玩家没有进入大厅，那么这个字段为</w:t>
-      </w:r>
-      <w:proofErr w:type="spellEnd"/>
+          <w:sz w:val="32"/>
+          <w:szCs w:val="32"/>
+        </w:rPr>
+        <w:t>Global</w:t>
+      </w:r>
+      <w:r>
+        <w:rPr>
+          <w:i/>
+          <w:sz w:val="28"/>
+          <w:szCs w:val="28"/>
+        </w:rPr>
+        <w:t>. RoomInfo</w:t>
+      </w:r>
+      <w:r>
+        <w:rPr>
+          <w:i/>
+          <w:sz w:val="28"/>
+          <w:szCs w:val="28"/>
+        </w:rPr>
+        <w:t xml:space="preserve"> : </w:t>
+      </w:r>
+      <w:r>
+        <w:rPr>
+          <w:i/>
+          <w:sz w:val="28"/>
+          <w:szCs w:val="28"/>
+        </w:rPr>
+        <w:t>玩家</w:t>
+      </w:r>
+      <w:r>
+        <w:rPr>
+          <w:rFonts w:hint="eastAsia"/>
+          <w:i/>
+          <w:sz w:val="28"/>
+          <w:szCs w:val="28"/>
+        </w:rPr>
+        <w:t>当前所在的房间信息，如果玩家没有进入房间，那么这个字段为</w:t>
+      </w:r>
       <w:r>
         <w:rPr>
           <w:rFonts w:hint="eastAsia"/>
@@ -719,166 +794,14 @@
     <w:p>
       <w:pPr>
         <w:rPr>
-          <w:rFonts w:hint="eastAsia"/>
-          <w:i/>
-          <w:sz w:val="28"/>
-          <w:szCs w:val="28"/>
-        </w:rPr>
-      </w:pPr>
-      <w:r>
-        <w:rPr>
-          <w:rFonts w:hint="eastAsia"/>
-          <w:i/>
-          <w:sz w:val="28"/>
-          <w:szCs w:val="28"/>
-        </w:rPr>
-        <w:t>PVP</w:t>
-      </w:r>
-      <w:r>
-        <w:rPr>
-          <w:i/>
-          <w:sz w:val="28"/>
-          <w:szCs w:val="28"/>
-        </w:rPr>
-        <w:t xml:space="preserve">. </w:t>
-      </w:r>
-      <w:proofErr w:type="spellStart"/>
-      <w:r>
-        <w:rPr>
-          <w:i/>
-          <w:sz w:val="28"/>
-          <w:szCs w:val="28"/>
-        </w:rPr>
-        <w:t>RoomInfo</w:t>
-      </w:r>
-      <w:proofErr w:type="spellEnd"/>
-      <w:r>
-        <w:rPr>
-          <w:i/>
-          <w:sz w:val="28"/>
-          <w:szCs w:val="28"/>
-        </w:rPr>
-        <w:t xml:space="preserve"> : </w:t>
-      </w:r>
-      <w:r>
-        <w:rPr>
-          <w:i/>
-          <w:sz w:val="28"/>
-          <w:szCs w:val="28"/>
-        </w:rPr>
-        <w:t>玩家</w:t>
-      </w:r>
-      <w:r>
-        <w:rPr>
-          <w:rFonts w:hint="eastAsia"/>
-          <w:i/>
-          <w:sz w:val="28"/>
-          <w:szCs w:val="28"/>
-        </w:rPr>
-        <w:t>当前所在的房间信息，如果玩家没有进入房间，那么这个字段为</w:t>
-      </w:r>
-      <w:r>
-        <w:rPr>
-          <w:rFonts w:hint="eastAsia"/>
-          <w:i/>
-          <w:sz w:val="28"/>
-          <w:szCs w:val="28"/>
-        </w:rPr>
-        <w:t xml:space="preserve"> NULL</w:t>
-      </w:r>
-    </w:p>
-    <w:p>
-      <w:pPr>
-        <w:rPr>
-          <w:rFonts w:hint="eastAsia"/>
-          <w:i/>
-          <w:sz w:val="28"/>
-          <w:szCs w:val="28"/>
-        </w:rPr>
-      </w:pPr>
-      <w:r>
-        <w:rPr>
-          <w:rFonts w:hint="eastAsia"/>
-          <w:i/>
-          <w:sz w:val="28"/>
-          <w:szCs w:val="28"/>
-        </w:rPr>
-        <w:t>PVP</w:t>
-      </w:r>
-      <w:r>
-        <w:rPr>
-          <w:i/>
-          <w:sz w:val="28"/>
-          <w:szCs w:val="28"/>
-        </w:rPr>
-        <w:t xml:space="preserve">. </w:t>
-      </w:r>
-      <w:r>
-        <w:rPr>
-          <w:i/>
-          <w:sz w:val="28"/>
-          <w:szCs w:val="28"/>
-        </w:rPr>
-        <w:t>client</w:t>
-      </w:r>
-      <w:r>
-        <w:rPr>
-          <w:i/>
-          <w:sz w:val="28"/>
-          <w:szCs w:val="28"/>
-        </w:rPr>
-        <w:t xml:space="preserve"> : </w:t>
-      </w:r>
-      <w:r>
-        <w:rPr>
-          <w:rFonts w:hint="eastAsia"/>
-          <w:i/>
-          <w:sz w:val="28"/>
-          <w:szCs w:val="28"/>
-        </w:rPr>
-        <w:t xml:space="preserve">SDK </w:t>
-      </w:r>
-      <w:r>
-        <w:rPr>
-          <w:rFonts w:hint="eastAsia"/>
-          <w:i/>
-          <w:sz w:val="28"/>
-          <w:szCs w:val="28"/>
-        </w:rPr>
-        <w:t>的核心，</w:t>
-      </w:r>
-      <w:r>
-        <w:rPr>
-          <w:rFonts w:hint="eastAsia"/>
-          <w:i/>
-          <w:sz w:val="28"/>
-          <w:szCs w:val="28"/>
-        </w:rPr>
-        <w:t>处理</w:t>
-      </w:r>
-      <w:r>
-        <w:rPr>
-          <w:rFonts w:hint="eastAsia"/>
-          <w:i/>
-          <w:sz w:val="28"/>
-          <w:szCs w:val="28"/>
-        </w:rPr>
-        <w:t>网络层数据响应事件绑定以及回调</w:t>
-      </w:r>
-    </w:p>
-    <w:p>
-      <w:pPr>
-        <w:rPr>
-          <w:rFonts w:hint="eastAsia"/>
-          <w:sz w:val="32"/>
-          <w:szCs w:val="32"/>
-        </w:rPr>
-      </w:pPr>
-    </w:p>
-    <w:p>
-      <w:pPr>
-        <w:rPr>
-          <w:rFonts w:hint="eastAsia"/>
+          <w:sz w:val="32"/>
+          <w:szCs w:val="32"/>
+        </w:rPr>
+      </w:pPr>
+    </w:p>
+    <w:p>
+      <w:pPr>
+        <w:rPr>
           <w:sz w:val="32"/>
           <w:szCs w:val="32"/>
         </w:rPr>
@@ -912,7 +835,6 @@
       <w:pPr>
         <w:jc w:val="center"/>
         <w:rPr>
-          <w:rFonts w:hint="eastAsia"/>
           <w:sz w:val="32"/>
           <w:szCs w:val="32"/>
         </w:rPr>
@@ -986,7 +908,6 @@
                             <w:pPr>
                               <w:jc w:val="center"/>
                               <w:rPr>
-                                <w:rFonts w:hint="eastAsia"/>
                                 <w:sz w:val="28"/>
                                 <w:szCs w:val="28"/>
                               </w:rPr>
@@ -1075,7 +996,6 @@
     <w:p>
       <w:pPr>
         <w:rPr>
-          <w:rFonts w:hint="eastAsia"/>
           <w:sz w:val="32"/>
           <w:szCs w:val="32"/>
         </w:rPr>
@@ -1085,7 +1005,6 @@
       <w:pPr>
         <w:jc w:val="center"/>
         <w:rPr>
-          <w:rFonts w:hint="eastAsia"/>
           <w:sz w:val="32"/>
           <w:szCs w:val="32"/>
         </w:rPr>
@@ -1097,6 +1016,7 @@
           <w:sz w:val="32"/>
           <w:szCs w:val="32"/>
         </w:rPr>
+        <w:lastRenderedPageBreak/>
         <mc:AlternateContent>
           <mc:Choice Requires="wps">
             <w:drawing>
@@ -1159,7 +1079,6 @@
                             <w:pPr>
                               <w:jc w:val="center"/>
                               <w:rPr>
-                                <w:rFonts w:hint="eastAsia"/>
                                 <w:sz w:val="28"/>
                                 <w:szCs w:val="28"/>
                               </w:rPr>
@@ -1248,25 +1167,22 @@
     <w:p>
       <w:pPr>
         <w:rPr>
-          <w:rFonts w:hint="eastAsia"/>
-          <w:sz w:val="32"/>
-          <w:szCs w:val="32"/>
-        </w:rPr>
-      </w:pPr>
-    </w:p>
-    <w:p>
-      <w:pPr>
-        <w:rPr>
-          <w:rFonts w:hint="eastAsia"/>
-          <w:sz w:val="32"/>
-          <w:szCs w:val="32"/>
-        </w:rPr>
-      </w:pPr>
-    </w:p>
-    <w:p>
-      <w:pPr>
-        <w:rPr>
-          <w:rFonts w:hint="eastAsia"/>
+          <w:sz w:val="32"/>
+          <w:szCs w:val="32"/>
+        </w:rPr>
+      </w:pPr>
+    </w:p>
+    <w:p>
+      <w:pPr>
+        <w:rPr>
+          <w:sz w:val="32"/>
+          <w:szCs w:val="32"/>
+        </w:rPr>
+      </w:pPr>
+    </w:p>
+    <w:p>
+      <w:pPr>
+        <w:rPr>
           <w:sz w:val="32"/>
           <w:szCs w:val="32"/>
         </w:rPr>
@@ -1340,7 +1256,6 @@
                             <w:pPr>
                               <w:jc w:val="center"/>
                               <w:rPr>
-                                <w:rFonts w:hint="eastAsia"/>
                                 <w:sz w:val="28"/>
                                 <w:szCs w:val="28"/>
                               </w:rPr>
@@ -1445,16 +1360,14 @@
     <w:p>
       <w:pPr>
         <w:rPr>
-          <w:rFonts w:hint="eastAsia"/>
-          <w:sz w:val="32"/>
-          <w:szCs w:val="32"/>
-        </w:rPr>
-      </w:pPr>
-    </w:p>
-    <w:p>
-      <w:pPr>
-        <w:rPr>
-          <w:rFonts w:hint="eastAsia"/>
+          <w:sz w:val="32"/>
+          <w:szCs w:val="32"/>
+        </w:rPr>
+      </w:pPr>
+    </w:p>
+    <w:p>
+      <w:pPr>
+        <w:rPr>
           <w:sz w:val="32"/>
           <w:szCs w:val="32"/>
         </w:rPr>
@@ -1528,7 +1441,6 @@
                             <w:pPr>
                               <w:jc w:val="center"/>
                               <w:rPr>
-                                <w:rFonts w:hint="eastAsia"/>
                                 <w:sz w:val="28"/>
                                 <w:szCs w:val="28"/>
                               </w:rPr>
@@ -1617,43 +1529,38 @@
     <w:p>
       <w:pPr>
         <w:rPr>
-          <w:rFonts w:hint="eastAsia"/>
-          <w:sz w:val="32"/>
-          <w:szCs w:val="32"/>
-        </w:rPr>
-      </w:pPr>
-    </w:p>
-    <w:p>
-      <w:pPr>
-        <w:rPr>
-          <w:rFonts w:hint="eastAsia"/>
-          <w:sz w:val="32"/>
-          <w:szCs w:val="32"/>
-        </w:rPr>
-      </w:pPr>
-    </w:p>
-    <w:p>
-      <w:pPr>
-        <w:rPr>
-          <w:rFonts w:hint="eastAsia"/>
-          <w:sz w:val="32"/>
-          <w:szCs w:val="32"/>
-        </w:rPr>
-      </w:pPr>
-    </w:p>
-    <w:p>
-      <w:pPr>
-        <w:rPr>
-          <w:rFonts w:hint="eastAsia"/>
-          <w:sz w:val="32"/>
-          <w:szCs w:val="32"/>
-        </w:rPr>
-      </w:pPr>
-    </w:p>
-    <w:p>
-      <w:pPr>
-        <w:rPr>
-          <w:rFonts w:hint="eastAsia"/>
+          <w:sz w:val="32"/>
+          <w:szCs w:val="32"/>
+        </w:rPr>
+      </w:pPr>
+    </w:p>
+    <w:p>
+      <w:pPr>
+        <w:rPr>
+          <w:sz w:val="32"/>
+          <w:szCs w:val="32"/>
+        </w:rPr>
+      </w:pPr>
+    </w:p>
+    <w:p>
+      <w:pPr>
+        <w:rPr>
+          <w:sz w:val="32"/>
+          <w:szCs w:val="32"/>
+        </w:rPr>
+      </w:pPr>
+    </w:p>
+    <w:p>
+      <w:pPr>
+        <w:rPr>
+          <w:sz w:val="32"/>
+          <w:szCs w:val="32"/>
+        </w:rPr>
+      </w:pPr>
+    </w:p>
+    <w:p>
+      <w:pPr>
+        <w:rPr>
           <w:sz w:val="32"/>
           <w:szCs w:val="32"/>
         </w:rPr>
@@ -1680,79 +1587,54 @@
           <w:sz w:val="32"/>
           <w:szCs w:val="32"/>
         </w:rPr>
-        <w:t xml:space="preserve"> </w:t>
-      </w:r>
-      <w:proofErr w:type="spellStart"/>
-      <w:r>
-        <w:rPr>
-          <w:rFonts w:hint="eastAsia"/>
-          <w:sz w:val="32"/>
-          <w:szCs w:val="32"/>
-        </w:rPr>
-        <w:t>PVPSdk</w:t>
-      </w:r>
-      <w:proofErr w:type="spellEnd"/>
-    </w:p>
-    <w:p>
-      <w:pPr>
-        <w:rPr>
-          <w:i/>
-          <w:sz w:val="28"/>
-          <w:szCs w:val="28"/>
-        </w:rPr>
-      </w:pPr>
-      <w:proofErr w:type="spellStart"/>
-      <w:proofErr w:type="gramStart"/>
-      <w:r>
-        <w:rPr>
-          <w:i/>
-          <w:sz w:val="28"/>
-          <w:szCs w:val="28"/>
-        </w:rPr>
-        <w:t>PVP.Init</w:t>
-      </w:r>
-      <w:proofErr w:type="spellEnd"/>
-      <w:r>
-        <w:rPr>
-          <w:i/>
-          <w:sz w:val="28"/>
-          <w:szCs w:val="28"/>
-        </w:rPr>
-        <w:t>(</w:t>
-      </w:r>
-      <w:proofErr w:type="spellStart"/>
-      <w:proofErr w:type="gramEnd"/>
-      <w:r>
-        <w:rPr>
-          <w:i/>
-          <w:sz w:val="28"/>
-          <w:szCs w:val="28"/>
-        </w:rPr>
-        <w:t>AppKey</w:t>
-      </w:r>
-      <w:proofErr w:type="spellEnd"/>
-      <w:r>
-        <w:rPr>
-          <w:i/>
-          <w:sz w:val="28"/>
-          <w:szCs w:val="28"/>
-        </w:rPr>
-        <w:t>);</w:t>
-      </w:r>
-    </w:p>
-    <w:p>
-      <w:pPr>
-        <w:rPr>
-          <w:rFonts w:hint="eastAsia"/>
-          <w:sz w:val="32"/>
-          <w:szCs w:val="32"/>
-        </w:rPr>
-      </w:pPr>
-    </w:p>
-    <w:p>
-      <w:pPr>
-        <w:rPr>
-          <w:rFonts w:hint="eastAsia"/>
+        <w:t xml:space="preserve"> PVPSdk</w:t>
+      </w:r>
+    </w:p>
+    <w:p>
+      <w:pPr>
+        <w:rPr>
+          <w:i/>
+          <w:sz w:val="28"/>
+          <w:szCs w:val="28"/>
+        </w:rPr>
+      </w:pPr>
+      <w:r>
+        <w:rPr>
+          <w:rFonts w:hint="eastAsia"/>
+          <w:i/>
+          <w:sz w:val="32"/>
+          <w:szCs w:val="32"/>
+        </w:rPr>
+        <w:t>PVP</w:t>
+      </w:r>
+      <w:r>
+        <w:rPr>
+          <w:i/>
+          <w:sz w:val="32"/>
+          <w:szCs w:val="32"/>
+        </w:rPr>
+        <w:t>Global</w:t>
+      </w:r>
+      <w:r>
+        <w:rPr>
+          <w:i/>
+          <w:sz w:val="28"/>
+          <w:szCs w:val="28"/>
+        </w:rPr>
+        <w:t>.Init(AppKey);</w:t>
+      </w:r>
+    </w:p>
+    <w:p>
+      <w:pPr>
+        <w:rPr>
+          <w:sz w:val="32"/>
+          <w:szCs w:val="32"/>
+        </w:rPr>
+      </w:pPr>
+    </w:p>
+    <w:p>
+      <w:pPr>
+        <w:rPr>
           <w:sz w:val="32"/>
           <w:szCs w:val="32"/>
         </w:rPr>
@@ -1785,9 +1667,9 @@
     <w:p>
       <w:pPr>
         <w:rPr>
-          <w:rFonts w:hint="eastAsia"/>
-          <w:sz w:val="32"/>
-          <w:szCs w:val="32"/>
+          <w:i/>
+          <w:sz w:val="28"/>
+          <w:szCs w:val="28"/>
         </w:rPr>
       </w:pPr>
       <w:r>
@@ -1798,14 +1680,22 @@
         </w:rPr>
         <w:t> </w:t>
       </w:r>
-      <w:proofErr w:type="spellStart"/>
-      <w:r>
-        <w:rPr>
-          <w:i/>
-          <w:sz w:val="28"/>
-          <w:szCs w:val="28"/>
-        </w:rPr>
-        <w:t>PVP.client</w:t>
+      <w:r>
+        <w:rPr>
+          <w:rFonts w:hint="eastAsia"/>
+          <w:i/>
+          <w:sz w:val="28"/>
+          <w:szCs w:val="28"/>
+        </w:rPr>
+        <w:t>PVP</w:t>
+      </w:r>
+      <w:r>
+        <w:rPr>
+          <w:i/>
+          <w:sz w:val="28"/>
+          <w:szCs w:val="28"/>
+        </w:rPr>
+        <w:t>Global</w:t>
       </w:r>
       <w:r>
         <w:rPr>
@@ -1821,34 +1711,23 @@
           <w:sz w:val="28"/>
           <w:szCs w:val="28"/>
         </w:rPr>
-        <w:t>loginOrRegisterEventHandler</w:t>
-      </w:r>
-      <w:proofErr w:type="spellEnd"/>
-      <w:r>
-        <w:rPr>
-          <w:i/>
-          <w:sz w:val="28"/>
-          <w:szCs w:val="28"/>
-        </w:rPr>
-        <w:t> += </w:t>
-      </w:r>
-      <w:proofErr w:type="spellStart"/>
-      <w:r>
-        <w:rPr>
-          <w:i/>
-          <w:sz w:val="28"/>
-          <w:szCs w:val="28"/>
-        </w:rPr>
-        <w:t>OnLogin</w:t>
-      </w:r>
-      <w:proofErr w:type="spellEnd"/>
-      <w:r>
-        <w:rPr>
-          <w:i/>
-          <w:sz w:val="28"/>
-          <w:szCs w:val="28"/>
-        </w:rPr>
-        <w:t>;</w:t>
+        <w:t>handlerRegister</w:t>
+      </w:r>
+      <w:r>
+        <w:rPr>
+          <w:i/>
+          <w:sz w:val="28"/>
+          <w:szCs w:val="28"/>
+        </w:rPr>
+        <w:t>.</w:t>
+      </w:r>
+      <w:r>
+        <w:rPr>
+          <w:i/>
+          <w:sz w:val="28"/>
+          <w:szCs w:val="28"/>
+        </w:rPr>
+        <w:t>loginOrRegisterEventHandler += OnLogin;</w:t>
       </w:r>
     </w:p>
     <w:p>
@@ -1890,148 +1769,80 @@
           <w:szCs w:val="28"/>
         </w:rPr>
       </w:pPr>
-      <w:proofErr w:type="gramStart"/>
-      <w:r>
-        <w:rPr>
-          <w:i/>
-          <w:sz w:val="28"/>
-          <w:szCs w:val="28"/>
-        </w:rPr>
-        <w:t>void</w:t>
-      </w:r>
-      <w:proofErr w:type="gramEnd"/>
-      <w:r>
-        <w:rPr>
-          <w:i/>
-          <w:sz w:val="28"/>
-          <w:szCs w:val="28"/>
-        </w:rPr>
-        <w:t> </w:t>
-      </w:r>
-      <w:proofErr w:type="spellStart"/>
-      <w:r>
-        <w:rPr>
-          <w:i/>
-          <w:sz w:val="28"/>
-          <w:szCs w:val="28"/>
-        </w:rPr>
-        <w:t>OnLogin</w:t>
-      </w:r>
-      <w:proofErr w:type="spellEnd"/>
-      <w:r>
-        <w:rPr>
-          <w:i/>
-          <w:sz w:val="28"/>
-          <w:szCs w:val="28"/>
-        </w:rPr>
-        <w:t>(</w:t>
-      </w:r>
-      <w:proofErr w:type="spellStart"/>
-      <w:r>
-        <w:rPr>
-          <w:i/>
-          <w:sz w:val="28"/>
-          <w:szCs w:val="28"/>
-        </w:rPr>
-        <w:t>int</w:t>
-      </w:r>
-      <w:proofErr w:type="spellEnd"/>
-      <w:r>
-        <w:rPr>
-          <w:i/>
-          <w:sz w:val="28"/>
-          <w:szCs w:val="28"/>
-        </w:rPr>
-        <w:t> </w:t>
-      </w:r>
-      <w:proofErr w:type="spellStart"/>
-      <w:r>
-        <w:rPr>
-          <w:i/>
-          <w:sz w:val="28"/>
-          <w:szCs w:val="28"/>
-        </w:rPr>
-        <w:t>error_code</w:t>
-      </w:r>
-      <w:proofErr w:type="spellEnd"/>
-      <w:r>
-        <w:rPr>
-          <w:i/>
-          <w:sz w:val="28"/>
-          <w:szCs w:val="28"/>
-        </w:rPr>
-        <w:t>){</w:t>
-      </w:r>
-    </w:p>
-    <w:p>
-      <w:pPr>
-        <w:rPr>
-          <w:i/>
-          <w:sz w:val="28"/>
-          <w:szCs w:val="28"/>
-        </w:rPr>
-      </w:pPr>
-      <w:r>
-        <w:rPr>
-          <w:i/>
-          <w:sz w:val="28"/>
-          <w:szCs w:val="28"/>
-        </w:rPr>
-        <w:t>        </w:t>
-      </w:r>
-      <w:proofErr w:type="gramStart"/>
-      <w:r>
-        <w:rPr>
-          <w:i/>
-          <w:sz w:val="28"/>
-          <w:szCs w:val="28"/>
-        </w:rPr>
-        <w:t>if</w:t>
-      </w:r>
-      <w:proofErr w:type="gramEnd"/>
-      <w:r>
-        <w:rPr>
-          <w:i/>
-          <w:sz w:val="28"/>
-          <w:szCs w:val="28"/>
-        </w:rPr>
-        <w:t> (</w:t>
-      </w:r>
-      <w:proofErr w:type="spellStart"/>
-      <w:r>
-        <w:rPr>
-          <w:i/>
-          <w:sz w:val="28"/>
-          <w:szCs w:val="28"/>
-        </w:rPr>
-        <w:t>error_code</w:t>
-      </w:r>
-      <w:proofErr w:type="spellEnd"/>
-      <w:r>
-        <w:rPr>
-          <w:i/>
-          <w:sz w:val="28"/>
-          <w:szCs w:val="28"/>
-        </w:rPr>
-        <w:t> != </w:t>
-      </w:r>
-      <w:proofErr w:type="spellStart"/>
-      <w:r>
-        <w:rPr>
-          <w:i/>
-          <w:sz w:val="28"/>
-          <w:szCs w:val="28"/>
-        </w:rPr>
-        <w:t>ErrorCode.SUCCESS</w:t>
-      </w:r>
-      <w:proofErr w:type="spellEnd"/>
-      <w:r>
-        <w:rPr>
-          <w:i/>
-          <w:sz w:val="28"/>
-          <w:szCs w:val="28"/>
-        </w:rPr>
-        <w:t>) {</w:t>
+      <w:r>
+        <w:rPr>
+          <w:i/>
+          <w:sz w:val="28"/>
+          <w:szCs w:val="28"/>
+        </w:rPr>
+        <w:t>void OnLogin(int error_code){</w:t>
+      </w:r>
+    </w:p>
+    <w:p>
+      <w:pPr>
+        <w:rPr>
+          <w:i/>
+          <w:sz w:val="28"/>
+          <w:szCs w:val="28"/>
+        </w:rPr>
+      </w:pPr>
+      <w:r>
+        <w:rPr>
+          <w:i/>
+          <w:sz w:val="28"/>
+          <w:szCs w:val="28"/>
+        </w:rPr>
+        <w:t>        if (error_code != ErrorCode.SUCCESS) {</w:t>
+      </w:r>
+      <w:r>
+        <w:rPr>
+          <w:i/>
+          <w:sz w:val="28"/>
+          <w:szCs w:val="28"/>
+        </w:rPr>
+        <w:br/>
+        <w:t>            this.Notice.ShowNotice ("</w:t>
+      </w:r>
+      <w:r>
+        <w:rPr>
+          <w:i/>
+          <w:sz w:val="28"/>
+          <w:szCs w:val="28"/>
+        </w:rPr>
+        <w:t>登陆失败</w:t>
+      </w:r>
+      <w:r>
+        <w:rPr>
+          <w:i/>
+          <w:sz w:val="28"/>
+          <w:szCs w:val="28"/>
+        </w:rPr>
+        <w:t>");</w:t>
+      </w:r>
+      <w:r>
+        <w:rPr>
+          <w:i/>
+          <w:sz w:val="28"/>
+          <w:szCs w:val="28"/>
+        </w:rPr>
+        <w:br/>
+        <w:t>  </w:t>
+      </w:r>
+      <w:r>
+        <w:rPr>
+          <w:i/>
+          <w:sz w:val="28"/>
+          <w:szCs w:val="28"/>
+        </w:rPr>
+        <w:t xml:space="preserve">  </w:t>
+      </w:r>
+      <w:r>
+        <w:rPr>
+          <w:i/>
+          <w:sz w:val="28"/>
+          <w:szCs w:val="28"/>
+        </w:rPr>
+        <w:t>} else {</w:t>
       </w:r>
       <w:r>
         <w:rPr>
@@ -2042,41 +1853,54 @@
         <w:br/>
         <w:t>            </w:t>
       </w:r>
-      <w:proofErr w:type="spellStart"/>
-      <w:r>
-        <w:rPr>
-          <w:i/>
-          <w:sz w:val="28"/>
-          <w:szCs w:val="28"/>
-        </w:rPr>
-        <w:t>this.Notice.ShowNotice</w:t>
-      </w:r>
-      <w:proofErr w:type="spellEnd"/>
-      <w:r>
-        <w:rPr>
-          <w:i/>
-          <w:sz w:val="28"/>
-          <w:szCs w:val="28"/>
-        </w:rPr>
-        <w:t> ("</w:t>
-      </w:r>
-      <w:proofErr w:type="spellStart"/>
-      <w:r>
-        <w:rPr>
-          <w:i/>
-          <w:sz w:val="28"/>
-          <w:szCs w:val="28"/>
-        </w:rPr>
-        <w:t>登陆失败</w:t>
-      </w:r>
-      <w:proofErr w:type="spellEnd"/>
-      <w:r>
-        <w:rPr>
-          <w:i/>
-          <w:sz w:val="28"/>
-          <w:szCs w:val="28"/>
-        </w:rPr>
-        <w:t>");</w:t>
+      <w:r>
+        <w:rPr>
+          <w:i/>
+          <w:sz w:val="28"/>
+          <w:szCs w:val="28"/>
+        </w:rPr>
+        <w:t>Debug.Log(</w:t>
+      </w:r>
+      <w:r>
+        <w:rPr>
+          <w:i/>
+          <w:sz w:val="28"/>
+          <w:szCs w:val="28"/>
+        </w:rPr>
+        <w:t> PVP.userInfo.uid</w:t>
+      </w:r>
+      <w:r>
+        <w:rPr>
+          <w:i/>
+          <w:sz w:val="28"/>
+          <w:szCs w:val="28"/>
+        </w:rPr>
+        <w:t xml:space="preserve"> )</w:t>
+      </w:r>
+      <w:r>
+        <w:rPr>
+          <w:i/>
+          <w:sz w:val="28"/>
+          <w:szCs w:val="28"/>
+        </w:rPr>
+        <w:t>;</w:t>
+      </w:r>
+    </w:p>
+    <w:p>
+      <w:pPr>
+        <w:rPr>
+          <w:i/>
+          <w:sz w:val="28"/>
+          <w:szCs w:val="28"/>
+        </w:rPr>
+      </w:pPr>
+      <w:r>
+        <w:rPr>
+          <w:i/>
+          <w:sz w:val="28"/>
+          <w:szCs w:val="28"/>
+        </w:rPr>
+        <w:t>        }</w:t>
       </w:r>
       <w:r>
         <w:rPr>
@@ -2085,112 +1909,7 @@
           <w:szCs w:val="28"/>
         </w:rPr>
         <w:br/>
-        <w:t>  </w:t>
-      </w:r>
-      <w:r>
-        <w:rPr>
-          <w:i/>
-          <w:sz w:val="28"/>
-          <w:szCs w:val="28"/>
-        </w:rPr>
-        <w:t xml:space="preserve">  </w:t>
-      </w:r>
-      <w:r>
-        <w:rPr>
-          <w:i/>
-          <w:sz w:val="28"/>
-          <w:szCs w:val="28"/>
-        </w:rPr>
-        <w:t>} else {</w:t>
-      </w:r>
-      <w:r>
-        <w:rPr>
-          <w:i/>
-          <w:sz w:val="28"/>
-          <w:szCs w:val="28"/>
-        </w:rPr>
-        <w:br/>
-        <w:t>            </w:t>
-      </w:r>
-      <w:proofErr w:type="spellStart"/>
-      <w:r>
-        <w:rPr>
-          <w:i/>
-          <w:sz w:val="28"/>
-          <w:szCs w:val="28"/>
-        </w:rPr>
-        <w:t>Debug.Log</w:t>
-      </w:r>
-      <w:proofErr w:type="spellEnd"/>
-      <w:r>
-        <w:rPr>
-          <w:i/>
-          <w:sz w:val="28"/>
-          <w:szCs w:val="28"/>
-        </w:rPr>
-        <w:t>(</w:t>
-      </w:r>
-      <w:r>
-        <w:rPr>
-          <w:i/>
-          <w:sz w:val="28"/>
-          <w:szCs w:val="28"/>
-        </w:rPr>
-        <w:t> </w:t>
-      </w:r>
-      <w:proofErr w:type="spellStart"/>
-      <w:r>
-        <w:rPr>
-          <w:i/>
-          <w:sz w:val="28"/>
-          <w:szCs w:val="28"/>
-        </w:rPr>
-        <w:t>PVP.userInfo.uid</w:t>
-      </w:r>
-      <w:proofErr w:type="spellEnd"/>
-      <w:r>
-        <w:rPr>
-          <w:i/>
-          <w:sz w:val="28"/>
-          <w:szCs w:val="28"/>
-        </w:rPr>
-        <w:t xml:space="preserve"> )</w:t>
-      </w:r>
-      <w:r>
-        <w:rPr>
-          <w:i/>
-          <w:sz w:val="28"/>
-          <w:szCs w:val="28"/>
-        </w:rPr>
-        <w:t>;</w:t>
-      </w:r>
-    </w:p>
-    <w:p>
-      <w:pPr>
-        <w:rPr>
-          <w:rFonts w:hint="eastAsia"/>
-          <w:i/>
-          <w:sz w:val="28"/>
-          <w:szCs w:val="28"/>
-        </w:rPr>
-      </w:pPr>
-      <w:r>
-        <w:rPr>
-          <w:i/>
-          <w:sz w:val="28"/>
-          <w:szCs w:val="28"/>
-        </w:rPr>
-        <w:t>        }</w:t>
-      </w:r>
-      <w:r>
-        <w:rPr>
-          <w:i/>
-          <w:sz w:val="28"/>
-          <w:szCs w:val="28"/>
-        </w:rPr>
-        <w:br/>
-      </w:r>
-      <w:proofErr w:type="gramStart"/>
+      </w:r>
       <w:r>
         <w:rPr>
           <w:rFonts w:ascii="Menlo" w:eastAsia="Times New Roman" w:hAnsi="Menlo" w:cs="Times New Roman"/>
@@ -2206,12 +1925,10 @@
         </w:rPr>
         <w:t>}</w:t>
       </w:r>
-      <w:proofErr w:type="gramEnd"/>
-    </w:p>
-    <w:p>
-      <w:pPr>
-        <w:rPr>
-          <w:rFonts w:hint="eastAsia"/>
+    </w:p>
+    <w:p>
+      <w:pPr>
+        <w:rPr>
           <w:sz w:val="32"/>
           <w:szCs w:val="32"/>
         </w:rPr>
@@ -2302,23 +2019,13 @@
         </w:rPr>
         <w:t>使用</w:t>
       </w:r>
-      <w:proofErr w:type="spellStart"/>
-      <w:r>
-        <w:rPr>
-          <w:rFonts w:hint="eastAsia"/>
-          <w:sz w:val="32"/>
-          <w:szCs w:val="32"/>
-        </w:rPr>
-        <w:t>facebook</w:t>
-      </w:r>
-      <w:proofErr w:type="spellEnd"/>
-      <w:r>
-        <w:rPr>
-          <w:rFonts w:hint="eastAsia"/>
-          <w:sz w:val="32"/>
-          <w:szCs w:val="32"/>
-        </w:rPr>
-        <w:t xml:space="preserve"> </w:t>
+      <w:r>
+        <w:rPr>
+          <w:rFonts w:hint="eastAsia"/>
+          <w:sz w:val="32"/>
+          <w:szCs w:val="32"/>
+        </w:rPr>
+        <w:t xml:space="preserve">facebook </w:t>
       </w:r>
       <w:r>
         <w:rPr>
@@ -2346,16 +2053,143 @@
           <w:szCs w:val="28"/>
         </w:rPr>
       </w:pPr>
-      <w:proofErr w:type="spellStart"/>
-      <w:r>
-        <w:rPr>
-          <w:i/>
-          <w:sz w:val="28"/>
-          <w:szCs w:val="28"/>
-        </w:rPr>
-        <w:t>PVP.client.Login</w:t>
-      </w:r>
-      <w:proofErr w:type="spellEnd"/>
+      <w:r>
+        <w:rPr>
+          <w:i/>
+          <w:sz w:val="28"/>
+          <w:szCs w:val="28"/>
+        </w:rPr>
+        <w:t>PVPSdk.User</w:t>
+      </w:r>
+      <w:r>
+        <w:rPr>
+          <w:i/>
+          <w:sz w:val="28"/>
+          <w:szCs w:val="28"/>
+        </w:rPr>
+        <w:t>.</w:t>
+      </w:r>
+      <w:r>
+        <w:rPr>
+          <w:i/>
+          <w:sz w:val="28"/>
+          <w:szCs w:val="28"/>
+        </w:rPr>
+        <w:t>Op</w:t>
+      </w:r>
+      <w:r>
+        <w:rPr>
+          <w:i/>
+          <w:sz w:val="28"/>
+          <w:szCs w:val="28"/>
+        </w:rPr>
+        <w:t>Login (</w:t>
+      </w:r>
+      <w:r>
+        <w:rPr>
+          <w:i/>
+          <w:sz w:val="28"/>
+          <w:szCs w:val="28"/>
+        </w:rPr>
+        <w:t>PVPSdk.PVP.LoginType.Facebook</w:t>
+      </w:r>
+      <w:r>
+        <w:rPr>
+          <w:i/>
+          <w:sz w:val="28"/>
+          <w:szCs w:val="28"/>
+        </w:rPr>
+        <w:t>, facebook_access_token: aToken.TokenString);</w:t>
+      </w:r>
+    </w:p>
+    <w:p>
+      <w:pPr>
+        <w:ind w:firstLine="420"/>
+        <w:rPr>
+          <w:i/>
+          <w:sz w:val="28"/>
+          <w:szCs w:val="28"/>
+        </w:rPr>
+      </w:pPr>
+    </w:p>
+    <w:p>
+      <w:pPr>
+        <w:ind w:firstLine="420"/>
+        <w:rPr>
+          <w:i/>
+          <w:sz w:val="28"/>
+          <w:szCs w:val="28"/>
+        </w:rPr>
+      </w:pPr>
+      <w:r>
+        <w:rPr>
+          <w:rFonts w:hint="eastAsia"/>
+          <w:i/>
+          <w:sz w:val="28"/>
+          <w:szCs w:val="28"/>
+        </w:rPr>
+        <w:t>游客</w:t>
+      </w:r>
+      <w:r>
+        <w:rPr>
+          <w:rFonts w:hint="eastAsia"/>
+          <w:i/>
+          <w:sz w:val="28"/>
+          <w:szCs w:val="28"/>
+        </w:rPr>
+        <w:t>登陆</w:t>
+      </w:r>
+      <w:r>
+        <w:rPr>
+          <w:rFonts w:hint="eastAsia"/>
+          <w:i/>
+          <w:sz w:val="28"/>
+          <w:szCs w:val="28"/>
+        </w:rPr>
+        <w:t>：</w:t>
+      </w:r>
+    </w:p>
+    <w:p>
+      <w:pPr>
+        <w:ind w:firstLine="420"/>
+        <w:rPr>
+          <w:i/>
+          <w:sz w:val="28"/>
+          <w:szCs w:val="28"/>
+        </w:rPr>
+      </w:pPr>
+      <w:r>
+        <w:rPr>
+          <w:i/>
+          <w:sz w:val="28"/>
+          <w:szCs w:val="28"/>
+        </w:rPr>
+        <w:t>PVPSdk.User</w:t>
+      </w:r>
+      <w:r>
+        <w:rPr>
+          <w:i/>
+          <w:sz w:val="28"/>
+          <w:szCs w:val="28"/>
+        </w:rPr>
+        <w:t>.</w:t>
+      </w:r>
+      <w:r>
+        <w:rPr>
+          <w:i/>
+          <w:sz w:val="28"/>
+          <w:szCs w:val="28"/>
+        </w:rPr>
+        <w:t>Op</w:t>
+      </w:r>
+      <w:r>
+        <w:rPr>
+          <w:i/>
+          <w:sz w:val="28"/>
+          <w:szCs w:val="28"/>
+        </w:rPr>
+        <w:t>Login</w:t>
+      </w:r>
       <w:r>
         <w:rPr>
           <w:i/>
@@ -2364,218 +2198,32 @@
         </w:rPr>
         <w:t> (</w:t>
       </w:r>
-      <w:proofErr w:type="spellStart"/>
-      <w:r>
-        <w:rPr>
-          <w:i/>
-          <w:sz w:val="28"/>
-          <w:szCs w:val="28"/>
-        </w:rPr>
-        <w:t>LoginType.Facebook</w:t>
-      </w:r>
-      <w:proofErr w:type="spellEnd"/>
-      <w:r>
-        <w:rPr>
-          <w:i/>
-          <w:sz w:val="28"/>
-          <w:szCs w:val="28"/>
-        </w:rPr>
-        <w:t>, </w:t>
-      </w:r>
-      <w:proofErr w:type="spellStart"/>
-      <w:r>
-        <w:rPr>
-          <w:i/>
-          <w:sz w:val="28"/>
-          <w:szCs w:val="28"/>
-        </w:rPr>
-        <w:t>facebook_access_token</w:t>
-      </w:r>
-      <w:proofErr w:type="spellEnd"/>
-      <w:r>
-        <w:rPr>
-          <w:i/>
-          <w:sz w:val="28"/>
-          <w:szCs w:val="28"/>
-        </w:rPr>
-        <w:t>: </w:t>
-      </w:r>
-      <w:proofErr w:type="spellStart"/>
-      <w:proofErr w:type="gramStart"/>
-      <w:r>
-        <w:rPr>
-          <w:i/>
-          <w:sz w:val="28"/>
-          <w:szCs w:val="28"/>
-        </w:rPr>
-        <w:t>aToken.TokenString</w:t>
-      </w:r>
-      <w:proofErr w:type="spellEnd"/>
-      <w:proofErr w:type="gramEnd"/>
-      <w:r>
-        <w:rPr>
-          <w:i/>
-          <w:sz w:val="28"/>
-          <w:szCs w:val="28"/>
-        </w:rPr>
-        <w:t>);</w:t>
-      </w:r>
-    </w:p>
-    <w:p>
-      <w:pPr>
-        <w:ind w:firstLine="420"/>
-        <w:rPr>
-          <w:rFonts w:hint="eastAsia"/>
-          <w:i/>
-          <w:sz w:val="28"/>
-          <w:szCs w:val="28"/>
-        </w:rPr>
-      </w:pPr>
-    </w:p>
-    <w:p>
-      <w:pPr>
-        <w:ind w:firstLine="420"/>
-        <w:rPr>
-          <w:rFonts w:hint="eastAsia"/>
-          <w:sz w:val="28"/>
-          <w:szCs w:val="28"/>
-        </w:rPr>
-      </w:pPr>
-      <w:r>
-        <w:rPr>
-          <w:rFonts w:hint="eastAsia"/>
-          <w:sz w:val="28"/>
-          <w:szCs w:val="28"/>
-        </w:rPr>
-        <w:t>游客</w:t>
-      </w:r>
-      <w:r>
-        <w:rPr>
-          <w:rFonts w:hint="eastAsia"/>
-          <w:sz w:val="28"/>
-          <w:szCs w:val="28"/>
-        </w:rPr>
-        <w:t>登陆</w:t>
-      </w:r>
-      <w:r>
-        <w:rPr>
-          <w:rFonts w:hint="eastAsia"/>
-          <w:sz w:val="28"/>
-          <w:szCs w:val="28"/>
-        </w:rPr>
-        <w:t>：</w:t>
+      <w:r>
+        <w:rPr>
+          <w:i/>
+          <w:sz w:val="28"/>
+          <w:szCs w:val="28"/>
+        </w:rPr>
+        <w:t>PVPSdk.PVP.LoginType</w:t>
+      </w:r>
+      <w:r>
+        <w:rPr>
+          <w:i/>
+          <w:sz w:val="28"/>
+          <w:szCs w:val="28"/>
+        </w:rPr>
+        <w:t>.</w:t>
+      </w:r>
+      <w:r>
+        <w:rPr>
+          <w:i/>
+          <w:sz w:val="28"/>
+          <w:szCs w:val="28"/>
+        </w:rPr>
+        <w:t>Guest);</w:t>
       </w:r>
       <w:bookmarkStart w:id="0" w:name="_GoBack"/>
       <w:bookmarkEnd w:id="0"/>
-    </w:p>
-    <w:p>
-      <w:pPr>
-        <w:ind w:firstLine="420"/>
-        <w:rPr>
-          <w:i/>
-          <w:sz w:val="28"/>
-          <w:szCs w:val="28"/>
-        </w:rPr>
-      </w:pPr>
-      <w:proofErr w:type="spellStart"/>
-      <w:r>
-        <w:rPr>
-          <w:i/>
-          <w:sz w:val="28"/>
-          <w:szCs w:val="28"/>
-        </w:rPr>
-        <w:t>PVP.client.Login</w:t>
-      </w:r>
-      <w:proofErr w:type="spellEnd"/>
-      <w:r>
-        <w:rPr>
-          <w:i/>
-          <w:sz w:val="28"/>
-          <w:szCs w:val="28"/>
-        </w:rPr>
-        <w:t> (</w:t>
-      </w:r>
-      <w:proofErr w:type="spellStart"/>
-      <w:r>
-        <w:rPr>
-          <w:i/>
-          <w:sz w:val="28"/>
-          <w:szCs w:val="28"/>
-        </w:rPr>
-        <w:t>LoginType.Guest</w:t>
-      </w:r>
-      <w:proofErr w:type="spellEnd"/>
-      <w:r>
-        <w:rPr>
-          <w:i/>
-          <w:sz w:val="28"/>
-          <w:szCs w:val="28"/>
-        </w:rPr>
-        <w:t>);</w:t>
-      </w:r>
-    </w:p>
-    <w:p>
-      <w:pPr>
-        <w:rPr>
-          <w:sz w:val="28"/>
-          <w:szCs w:val="28"/>
-        </w:rPr>
-      </w:pPr>
-    </w:p>
-    <w:p>
-      <w:pPr>
-        <w:rPr>
-          <w:sz w:val="28"/>
-          <w:szCs w:val="28"/>
-        </w:rPr>
-      </w:pPr>
-      <w:r>
-        <w:rPr>
-          <w:sz w:val="28"/>
-          <w:szCs w:val="28"/>
-        </w:rPr>
-        <w:t>4</w:t>
-      </w:r>
-      <w:r>
-        <w:rPr>
-          <w:rFonts w:hint="eastAsia"/>
-          <w:sz w:val="28"/>
-          <w:szCs w:val="28"/>
-        </w:rPr>
-        <w:t>、</w:t>
-      </w:r>
-      <w:r>
-        <w:rPr>
-          <w:rFonts w:hint="eastAsia"/>
-          <w:sz w:val="28"/>
-          <w:szCs w:val="28"/>
-        </w:rPr>
-        <w:t>详细的函数列表请查看</w:t>
-      </w:r>
-      <w:r>
-        <w:rPr>
-          <w:sz w:val="28"/>
-          <w:szCs w:val="28"/>
-        </w:rPr>
-        <w:t xml:space="preserve"> </w:t>
-      </w:r>
-      <w:proofErr w:type="spellStart"/>
-      <w:r>
-        <w:rPr>
-          <w:rFonts w:hint="eastAsia"/>
-          <w:sz w:val="28"/>
-          <w:szCs w:val="28"/>
-        </w:rPr>
-        <w:t>PVP</w:t>
-      </w:r>
-      <w:r>
-        <w:rPr>
-          <w:sz w:val="28"/>
-          <w:szCs w:val="28"/>
-        </w:rPr>
-        <w:t>.Client.cs</w:t>
-      </w:r>
-      <w:proofErr w:type="spellEnd"/>
     </w:p>
     <w:sectPr>
       <w:pgSz w:w="11900" w:h="16840"/>

</xml_diff>